<commit_message>
added first assignment of spring
</commit_message>
<xml_diff>
--- a/First - Spring FrameWork/Spring Framework.docx
+++ b/First - Spring FrameWork/Spring Framework.docx
@@ -138,12 +138,12 @@
           <wp:inline distB="114300" distT="114300" distL="114300" distR="114300">
             <wp:extent cx="5619750" cy="2928989"/>
             <wp:effectExtent b="0" l="0" r="0" t="0"/>
-            <wp:docPr id="3" name="image2.png"/>
+            <wp:docPr id="3" name="image7.png"/>
             <a:graphic>
               <a:graphicData uri="http://schemas.openxmlformats.org/drawingml/2006/picture">
                 <pic:pic>
                   <pic:nvPicPr>
-                    <pic:cNvPr id="0" name="image2.png"/>
+                    <pic:cNvPr id="0" name="image7.png"/>
                     <pic:cNvPicPr preferRelativeResize="0"/>
                   </pic:nvPicPr>
                   <pic:blipFill>
@@ -217,12 +217,12 @@
           <wp:inline distB="114300" distT="114300" distL="114300" distR="114300">
             <wp:extent cx="5591175" cy="3234318"/>
             <wp:effectExtent b="0" l="0" r="0" t="0"/>
-            <wp:docPr id="6" name="image6.png"/>
+            <wp:docPr id="7" name="image3.png"/>
             <a:graphic>
               <a:graphicData uri="http://schemas.openxmlformats.org/drawingml/2006/picture">
                 <pic:pic>
                   <pic:nvPicPr>
-                    <pic:cNvPr id="0" name="image6.png"/>
+                    <pic:cNvPr id="0" name="image3.png"/>
                     <pic:cNvPicPr preferRelativeResize="0"/>
                   </pic:nvPicPr>
                   <pic:blipFill>
@@ -273,6 +273,51 @@
         </w:rPr>
         <w:t xml:space="preserve">(3) Use @Compenent and @Autowired annotations to in Loosely Coupled code for dependency management</w:t>
       </w:r>
+      <w:r>
+        <w:rPr>
+          <w:b w:val="1"/>
+          <w:sz w:val="27"/>
+          <w:szCs w:val="27"/>
+          <w:u w:val="single"/>
+        </w:rPr>
+        <w:drawing>
+          <wp:inline distB="114300" distT="114300" distL="114300" distR="114300">
+            <wp:extent cx="5648325" cy="1473778"/>
+            <wp:effectExtent b="0" l="0" r="0" t="0"/>
+            <wp:docPr id="5" name="image2.png"/>
+            <a:graphic>
+              <a:graphicData uri="http://schemas.openxmlformats.org/drawingml/2006/picture">
+                <pic:pic>
+                  <pic:nvPicPr>
+                    <pic:cNvPr id="0" name="image2.png"/>
+                    <pic:cNvPicPr preferRelativeResize="0"/>
+                  </pic:nvPicPr>
+                  <pic:blipFill>
+                    <a:blip r:embed="rId9"/>
+                    <a:srcRect b="51686" l="4967" r="0" t="4195"/>
+                    <a:stretch>
+                      <a:fillRect/>
+                    </a:stretch>
+                  </pic:blipFill>
+                  <pic:spPr>
+                    <a:xfrm>
+                      <a:off x="0" y="0"/>
+                      <a:ext cx="5648325" cy="1473778"/>
+                    </a:xfrm>
+                    <a:prstGeom prst="rect"/>
+                    <a:ln/>
+                  </pic:spPr>
+                </pic:pic>
+              </a:graphicData>
+            </a:graphic>
+          </wp:inline>
+        </w:drawing>
+      </w:r>
+      <w:r>
+        <w:rPr>
+          <w:rtl w:val="0"/>
+        </w:rPr>
+      </w:r>
     </w:p>
     <w:p>
       <w:pPr>
@@ -296,16 +341,16 @@
           <wp:inline distB="114300" distT="114300" distL="114300" distR="114300">
             <wp:extent cx="5629275" cy="2883478"/>
             <wp:effectExtent b="0" l="0" r="0" t="0"/>
-            <wp:docPr id="1" name="image5.png"/>
+            <wp:docPr id="1" name="image1.png"/>
             <a:graphic>
               <a:graphicData uri="http://schemas.openxmlformats.org/drawingml/2006/picture">
                 <pic:pic>
                   <pic:nvPicPr>
-                    <pic:cNvPr id="0" name="image5.png"/>
+                    <pic:cNvPr id="0" name="image1.png"/>
                     <pic:cNvPicPr preferRelativeResize="0"/>
                   </pic:nvPicPr>
                   <pic:blipFill>
-                    <a:blip r:embed="rId9"/>
+                    <a:blip r:embed="rId10"/>
                     <a:srcRect b="9487" l="5288" r="0" t="4195"/>
                     <a:stretch>
                       <a:fillRect/>
@@ -344,6 +389,125 @@
       </w:pPr>
       <w:r>
         <w:rPr>
+          <w:rtl w:val="0"/>
+        </w:rPr>
+      </w:r>
+    </w:p>
+    <w:p>
+      <w:pPr>
+        <w:shd w:fill="ffffff" w:val="clear"/>
+        <w:spacing w:after="280" w:before="280" w:lineRule="auto"/>
+        <w:rPr>
+          <w:b w:val="1"/>
+          <w:sz w:val="27"/>
+          <w:szCs w:val="27"/>
+          <w:u w:val="single"/>
+        </w:rPr>
+      </w:pPr>
+      <w:r>
+        <w:rPr>
+          <w:rtl w:val="0"/>
+        </w:rPr>
+      </w:r>
+    </w:p>
+    <w:p>
+      <w:pPr>
+        <w:shd w:fill="ffffff" w:val="clear"/>
+        <w:spacing w:after="280" w:before="280" w:lineRule="auto"/>
+        <w:rPr>
+          <w:b w:val="1"/>
+          <w:sz w:val="27"/>
+          <w:szCs w:val="27"/>
+          <w:u w:val="single"/>
+        </w:rPr>
+      </w:pPr>
+      <w:r>
+        <w:rPr>
+          <w:rtl w:val="0"/>
+        </w:rPr>
+      </w:r>
+    </w:p>
+    <w:p>
+      <w:pPr>
+        <w:shd w:fill="ffffff" w:val="clear"/>
+        <w:spacing w:after="280" w:before="280" w:lineRule="auto"/>
+        <w:rPr>
+          <w:b w:val="1"/>
+          <w:sz w:val="27"/>
+          <w:szCs w:val="27"/>
+          <w:u w:val="single"/>
+        </w:rPr>
+      </w:pPr>
+      <w:r>
+        <w:rPr>
+          <w:rtl w:val="0"/>
+        </w:rPr>
+      </w:r>
+    </w:p>
+    <w:p>
+      <w:pPr>
+        <w:shd w:fill="ffffff" w:val="clear"/>
+        <w:spacing w:after="280" w:before="280" w:lineRule="auto"/>
+        <w:rPr>
+          <w:b w:val="1"/>
+          <w:sz w:val="27"/>
+          <w:szCs w:val="27"/>
+          <w:u w:val="single"/>
+        </w:rPr>
+      </w:pPr>
+      <w:r>
+        <w:rPr>
+          <w:rtl w:val="0"/>
+        </w:rPr>
+      </w:r>
+    </w:p>
+    <w:p>
+      <w:pPr>
+        <w:shd w:fill="ffffff" w:val="clear"/>
+        <w:spacing w:after="280" w:before="280" w:lineRule="auto"/>
+        <w:rPr>
+          <w:b w:val="1"/>
+          <w:sz w:val="27"/>
+          <w:szCs w:val="27"/>
+          <w:u w:val="single"/>
+        </w:rPr>
+      </w:pPr>
+      <w:r>
+        <w:rPr>
+          <w:rtl w:val="0"/>
+        </w:rPr>
+      </w:r>
+    </w:p>
+    <w:p>
+      <w:pPr>
+        <w:shd w:fill="ffffff" w:val="clear"/>
+        <w:spacing w:after="280" w:before="280" w:lineRule="auto"/>
+        <w:rPr>
+          <w:b w:val="1"/>
+          <w:sz w:val="27"/>
+          <w:szCs w:val="27"/>
+          <w:u w:val="single"/>
+        </w:rPr>
+      </w:pPr>
+      <w:r>
+        <w:rPr>
+          <w:rtl w:val="0"/>
+        </w:rPr>
+      </w:r>
+    </w:p>
+    <w:p>
+      <w:pPr>
+        <w:shd w:fill="ffffff" w:val="clear"/>
+        <w:spacing w:after="280" w:before="280" w:lineRule="auto"/>
+        <w:rPr>
+          <w:b w:val="1"/>
+          <w:sz w:val="27"/>
+          <w:szCs w:val="27"/>
+          <w:u w:val="single"/>
+        </w:rPr>
+      </w:pPr>
+      <w:r>
+        <w:rPr>
           <w:b w:val="1"/>
           <w:sz w:val="27"/>
           <w:szCs w:val="27"/>
@@ -373,7 +537,7 @@
         </w:rPr>
         <w:drawing>
           <wp:inline distB="114300" distT="114300" distL="114300" distR="114300">
-            <wp:extent cx="5943600" cy="3340100"/>
+            <wp:extent cx="5676900" cy="3222047"/>
             <wp:effectExtent b="0" l="0" r="0" t="0"/>
             <wp:docPr id="2" name="image4.png"/>
             <a:graphic>
@@ -384,8 +548,8 @@
                     <pic:cNvPicPr preferRelativeResize="0"/>
                   </pic:nvPicPr>
                   <pic:blipFill>
-                    <a:blip r:embed="rId10"/>
-                    <a:srcRect b="0" l="0" r="0" t="0"/>
+                    <a:blip r:embed="rId11"/>
+                    <a:srcRect b="0" l="4487" r="0" t="3626"/>
                     <a:stretch>
                       <a:fillRect/>
                     </a:stretch>
@@ -393,7 +557,7 @@
                   <pic:spPr>
                     <a:xfrm>
                       <a:off x="0" y="0"/>
-                      <a:ext cx="5943600" cy="3340100"/>
+                      <a:ext cx="5676900" cy="3222047"/>
                     </a:xfrm>
                     <a:prstGeom prst="rect"/>
                     <a:ln/>
@@ -445,6 +609,23 @@
       </w:pPr>
       <w:r>
         <w:rPr>
+          <w:rtl w:val="0"/>
+        </w:rPr>
+      </w:r>
+    </w:p>
+    <w:p>
+      <w:pPr>
+        <w:shd w:fill="ffffff" w:val="clear"/>
+        <w:spacing w:after="280" w:before="280" w:lineRule="auto"/>
+        <w:rPr>
+          <w:b w:val="1"/>
+          <w:sz w:val="27"/>
+          <w:szCs w:val="27"/>
+          <w:u w:val="single"/>
+        </w:rPr>
+      </w:pPr>
+      <w:r>
+        <w:rPr>
           <w:b w:val="1"/>
           <w:sz w:val="27"/>
           <w:szCs w:val="27"/>
@@ -454,16 +635,16 @@
           <wp:inline distB="114300" distT="114300" distL="114300" distR="114300">
             <wp:extent cx="5657850" cy="2778703"/>
             <wp:effectExtent b="0" l="0" r="0" t="0"/>
-            <wp:docPr id="5" name="image1.png"/>
+            <wp:docPr id="6" name="image6.png"/>
             <a:graphic>
               <a:graphicData uri="http://schemas.openxmlformats.org/drawingml/2006/picture">
                 <pic:pic>
                   <pic:nvPicPr>
-                    <pic:cNvPr id="0" name="image1.png"/>
+                    <pic:cNvPr id="0" name="image6.png"/>
                     <pic:cNvPicPr preferRelativeResize="0"/>
                   </pic:nvPicPr>
                   <pic:blipFill>
-                    <a:blip r:embed="rId11"/>
+                    <a:blip r:embed="rId12"/>
                     <a:srcRect b="12908" l="4807" r="0" t="3910"/>
                     <a:stretch>
                       <a:fillRect/>
@@ -533,16 +714,16 @@
           <wp:inline distB="114300" distT="114300" distL="114300" distR="114300">
             <wp:extent cx="5629275" cy="2940100"/>
             <wp:effectExtent b="0" l="0" r="0" t="0"/>
-            <wp:docPr id="4" name="image3.png"/>
+            <wp:docPr id="4" name="image5.png"/>
             <a:graphic>
               <a:graphicData uri="http://schemas.openxmlformats.org/drawingml/2006/picture">
                 <pic:pic>
                   <pic:nvPicPr>
-                    <pic:cNvPr id="0" name="image3.png"/>
+                    <pic:cNvPr id="0" name="image5.png"/>
                     <pic:cNvPicPr preferRelativeResize="0"/>
                   </pic:nvPicPr>
                   <pic:blipFill>
-                    <a:blip r:embed="rId12"/>
+                    <a:blip r:embed="rId13"/>
                     <a:srcRect b="8648" l="5288" r="0" t="3325"/>
                     <a:stretch>
                       <a:fillRect/>

</xml_diff>